<commit_message>
documento de diseño terminado?? a ver que tal
</commit_message>
<xml_diff>
--- a/Documentation/3. Diseño/Diseño de la aplicación.docx
+++ b/Documentation/3. Diseño/Diseño de la aplicación.docx
@@ -18,19 +18,61 @@
           <w:sz w:val="24"/>
           <w:szCs w:val="24"/>
         </w:rPr>
-        <w:t>COMPONENTES DE LA APLICACIÓN</w:t>
-      </w:r>
-    </w:p>
-    <w:p>
-      <w:r>
-        <w:t>La a</w:t>
-      </w:r>
-      <w:r>
-        <w:t>plicación cuenta con una base de datos cuya función es encargarse de la persistencia de la información relevante. Las entidades de esta base de datos se organizan según el siguiente diagrama entidad-relación:</w:t>
-      </w:r>
-    </w:p>
-    <w:p>
-      <w:r>
+        <w:t>DISEÑO DE LA APLICACIÓN</w:t>
+      </w:r>
+      <w:bookmarkStart w:id="0" w:name="_GoBack"/>
+      <w:bookmarkEnd w:id="0"/>
+    </w:p>
+    <w:p>
+      <w:pPr>
+        <w:rPr>
+          <w:rFonts w:ascii="Arial Narrow" w:hAnsi="Arial Narrow"/>
+          <w:sz w:val="24"/>
+          <w:szCs w:val="24"/>
+          <w:u w:val="single"/>
+        </w:rPr>
+      </w:pPr>
+      <w:r>
+        <w:rPr>
+          <w:rFonts w:ascii="Arial Narrow" w:hAnsi="Arial Narrow"/>
+          <w:sz w:val="24"/>
+          <w:szCs w:val="24"/>
+          <w:u w:val="single"/>
+        </w:rPr>
+        <w:t>PERSISTENCIA</w:t>
+      </w:r>
+    </w:p>
+    <w:p>
+      <w:pPr>
+        <w:rPr>
+          <w:rFonts w:ascii="Arial Narrow" w:hAnsi="Arial Narrow"/>
+          <w:sz w:val="24"/>
+          <w:szCs w:val="24"/>
+        </w:rPr>
+      </w:pPr>
+      <w:r>
+        <w:rPr>
+          <w:rFonts w:ascii="Arial Narrow" w:hAnsi="Arial Narrow"/>
+          <w:sz w:val="24"/>
+          <w:szCs w:val="24"/>
+        </w:rPr>
+        <w:t>La aplicación cuenta con una base de datos cuya función es encargarse de la persistencia de la información relevante. Las entidades de esta base de datos se organizan según el siguiente diagrama entidad-relación:</w:t>
+      </w:r>
+    </w:p>
+    <w:p>
+      <w:pPr>
+        <w:rPr>
+          <w:rFonts w:ascii="Arial Narrow" w:hAnsi="Arial Narrow"/>
+          <w:sz w:val="24"/>
+          <w:szCs w:val="24"/>
+        </w:rPr>
+      </w:pPr>
+      <w:r>
+        <w:rPr>
+          <w:rFonts w:ascii="Arial Narrow" w:hAnsi="Arial Narrow"/>
+          <w:sz w:val="24"/>
+          <w:szCs w:val="24"/>
+        </w:rPr>
         <w:object w:dxaOrig="21750" w:dyaOrig="12195" w14:anchorId="720EF522">
           <v:shapetype id="_x0000_t75" coordsize="21600,21600" o:spt="75" o:preferrelative="t" path="m@4@5l@4@11@9@11@9@5xe" filled="f" stroked="f">
             <v:stroke joinstyle="miter"/>
@@ -54,12 +96,24 @@
           <v:shape id="_x0000_i1025" type="#_x0000_t75" style="width:423.95pt;height:237.9pt" o:ole="">
             <v:imagedata r:id="rId5" o:title=""/>
           </v:shape>
-          <o:OLEObject Type="Embed" ProgID="Visio.Drawing.15" ShapeID="_x0000_i1025" DrawAspect="Content" ObjectID="_1578130374" r:id="rId6"/>
+          <o:OLEObject Type="Embed" ProgID="Visio.Drawing.15" ShapeID="_x0000_i1025" DrawAspect="Content" ObjectID="_1578131296" r:id="rId6"/>
         </w:object>
       </w:r>
     </w:p>
     <w:p>
-      <w:r>
+      <w:pPr>
+        <w:rPr>
+          <w:rFonts w:ascii="Arial Narrow" w:hAnsi="Arial Narrow"/>
+          <w:sz w:val="24"/>
+          <w:szCs w:val="24"/>
+        </w:rPr>
+      </w:pPr>
+      <w:r>
+        <w:rPr>
+          <w:rFonts w:ascii="Arial Narrow" w:hAnsi="Arial Narrow"/>
+          <w:sz w:val="24"/>
+          <w:szCs w:val="24"/>
+        </w:rPr>
         <w:t>ENTIDADES:</w:t>
       </w:r>
     </w:p>
@@ -70,11 +124,26 @@
           <w:ilvl w:val="0"/>
           <w:numId w:val="1"/>
         </w:numPr>
-      </w:pPr>
-      <w:r>
+        <w:rPr>
+          <w:rFonts w:ascii="Arial Narrow" w:hAnsi="Arial Narrow"/>
+          <w:sz w:val="24"/>
+          <w:szCs w:val="24"/>
+        </w:rPr>
+      </w:pPr>
+      <w:r>
+        <w:rPr>
+          <w:rFonts w:ascii="Arial Narrow" w:hAnsi="Arial Narrow"/>
+          <w:sz w:val="24"/>
+          <w:szCs w:val="24"/>
+        </w:rPr>
         <w:t>Usuario: refleja a una persona que hace uso de la aplicación: Hay dos tipos de usuario, clientes y administradores. Los administradores tienen acceso a funcionalidades avanzadas</w:t>
       </w:r>
       <w:r>
+        <w:rPr>
+          <w:rFonts w:ascii="Arial Narrow" w:hAnsi="Arial Narrow"/>
+          <w:sz w:val="24"/>
+          <w:szCs w:val="24"/>
+        </w:rPr>
         <w:t>.</w:t>
       </w:r>
     </w:p>
@@ -85,8 +154,18 @@
           <w:ilvl w:val="0"/>
           <w:numId w:val="1"/>
         </w:numPr>
-      </w:pPr>
-      <w:r>
+        <w:rPr>
+          <w:rFonts w:ascii="Arial Narrow" w:hAnsi="Arial Narrow"/>
+          <w:sz w:val="24"/>
+          <w:szCs w:val="24"/>
+        </w:rPr>
+      </w:pPr>
+      <w:r>
+        <w:rPr>
+          <w:rFonts w:ascii="Arial Narrow" w:hAnsi="Arial Narrow"/>
+          <w:sz w:val="24"/>
+          <w:szCs w:val="24"/>
+        </w:rPr>
         <w:t>Método de pago: Cada usuario tiene una serie de métodos de pago con los que realizar los pedidos. Éstos se almacenan en la base de datos para que sea más conveniente a la hora de realizar los pagos.</w:t>
       </w:r>
     </w:p>
@@ -97,8 +176,18 @@
           <w:ilvl w:val="0"/>
           <w:numId w:val="1"/>
         </w:numPr>
-      </w:pPr>
-      <w:r>
+        <w:rPr>
+          <w:rFonts w:ascii="Arial Narrow" w:hAnsi="Arial Narrow"/>
+          <w:sz w:val="24"/>
+          <w:szCs w:val="24"/>
+        </w:rPr>
+      </w:pPr>
+      <w:r>
+        <w:rPr>
+          <w:rFonts w:ascii="Arial Narrow" w:hAnsi="Arial Narrow"/>
+          <w:sz w:val="24"/>
+          <w:szCs w:val="24"/>
+        </w:rPr>
         <w:t>Dirección: Cada usuario tiene también una serie de direcciones a las que se pueden realizar los pedidos. De igual modo, se almacenan en la base de datos para facilitar la conveniencia de los usuarios.</w:t>
       </w:r>
     </w:p>
@@ -109,8 +198,18 @@
           <w:ilvl w:val="0"/>
           <w:numId w:val="1"/>
         </w:numPr>
-      </w:pPr>
-      <w:r>
+        <w:rPr>
+          <w:rFonts w:ascii="Arial Narrow" w:hAnsi="Arial Narrow"/>
+          <w:sz w:val="24"/>
+          <w:szCs w:val="24"/>
+        </w:rPr>
+      </w:pPr>
+      <w:r>
+        <w:rPr>
+          <w:rFonts w:ascii="Arial Narrow" w:hAnsi="Arial Narrow"/>
+          <w:sz w:val="24"/>
+          <w:szCs w:val="24"/>
+        </w:rPr>
         <w:t>Pedido: Los clientes pueden realizar pedidos, que se asocian con su entidad. Cada pedido debe guardar información sobre a qué dirección se envía y con qué método de pago se va a completar, de entre los que un cliente tenga disponible.</w:t>
       </w:r>
     </w:p>
@@ -121,11 +220,26 @@
           <w:ilvl w:val="0"/>
           <w:numId w:val="1"/>
         </w:numPr>
-      </w:pPr>
-      <w:r>
+        <w:rPr>
+          <w:rFonts w:ascii="Arial Narrow" w:hAnsi="Arial Narrow"/>
+          <w:sz w:val="24"/>
+          <w:szCs w:val="24"/>
+        </w:rPr>
+      </w:pPr>
+      <w:r>
+        <w:rPr>
+          <w:rFonts w:ascii="Arial Narrow" w:hAnsi="Arial Narrow"/>
+          <w:sz w:val="24"/>
+          <w:szCs w:val="24"/>
+        </w:rPr>
         <w:t>Componente</w:t>
       </w:r>
       <w:r>
+        <w:rPr>
+          <w:rFonts w:ascii="Arial Narrow" w:hAnsi="Arial Narrow"/>
+          <w:sz w:val="24"/>
+          <w:szCs w:val="24"/>
+        </w:rPr>
         <w:t>: Los componentes se emplean para construir ordenadores o teléfonos móviles. Sólo los usuarios administradores pueden crear, borrar o modificar componentes.</w:t>
       </w:r>
     </w:p>
@@ -136,12 +250,546 @@
           <w:ilvl w:val="0"/>
           <w:numId w:val="1"/>
         </w:numPr>
-      </w:pPr>
-      <w:r>
+        <w:rPr>
+          <w:rFonts w:ascii="Arial Narrow" w:hAnsi="Arial Narrow"/>
+          <w:sz w:val="24"/>
+          <w:szCs w:val="24"/>
+        </w:rPr>
+      </w:pPr>
+      <w:r>
+        <w:rPr>
+          <w:rFonts w:ascii="Arial Narrow" w:hAnsi="Arial Narrow"/>
+          <w:sz w:val="24"/>
+          <w:szCs w:val="24"/>
+        </w:rPr>
         <w:t>Producto montable: Refleja estos ordenadores y móviles que los usuarios personalizan con los componentes. Un pedido se compone de uno o más de estos productos montables.</w:t>
       </w:r>
-      <w:bookmarkStart w:id="0" w:name="_GoBack"/>
-      <w:bookmarkEnd w:id="0"/>
+    </w:p>
+    <w:p>
+      <w:pPr>
+        <w:rPr>
+          <w:rFonts w:ascii="Arial Narrow" w:hAnsi="Arial Narrow"/>
+          <w:sz w:val="24"/>
+          <w:szCs w:val="24"/>
+          <w:u w:val="single"/>
+        </w:rPr>
+      </w:pPr>
+      <w:r>
+        <w:rPr>
+          <w:rFonts w:ascii="Arial Narrow" w:hAnsi="Arial Narrow"/>
+          <w:sz w:val="24"/>
+          <w:szCs w:val="24"/>
+          <w:u w:val="single"/>
+        </w:rPr>
+        <w:t>INTERACCIÓN</w:t>
+      </w:r>
+    </w:p>
+    <w:p>
+      <w:pPr>
+        <w:rPr>
+          <w:rFonts w:ascii="Arial Narrow" w:hAnsi="Arial Narrow"/>
+          <w:sz w:val="24"/>
+          <w:szCs w:val="24"/>
+        </w:rPr>
+      </w:pPr>
+      <w:r>
+        <w:rPr>
+          <w:rFonts w:ascii="Arial Narrow" w:hAnsi="Arial Narrow"/>
+          <w:sz w:val="24"/>
+          <w:szCs w:val="24"/>
+        </w:rPr>
+        <w:t>Para la interacción entre el usuario y la base de datos, y así como el procesamiento de la información, se ha empleado un intérprete PHP alojado en un servidor web Apache.</w:t>
+      </w:r>
+      <w:r>
+        <w:rPr>
+          <w:rFonts w:ascii="Arial Narrow" w:hAnsi="Arial Narrow"/>
+          <w:sz w:val="24"/>
+          <w:szCs w:val="24"/>
+        </w:rPr>
+        <w:t xml:space="preserve"> Este </w:t>
+      </w:r>
+      <w:r>
+        <w:rPr>
+          <w:rFonts w:ascii="Arial Narrow" w:hAnsi="Arial Narrow"/>
+          <w:sz w:val="24"/>
+          <w:szCs w:val="24"/>
+        </w:rPr>
+        <w:lastRenderedPageBreak/>
+        <w:t>intérprete permite recoger los datos de entrada por parte de los usuarios mediante formularios, procesar la información, y hacer las operaciones pertinentes con la base de datos. Después, los resultados se muestran a los usuarios en forma de documento HTML.</w:t>
+      </w:r>
+      <w:r>
+        <w:rPr>
+          <w:rFonts w:ascii="Arial Narrow" w:hAnsi="Arial Narrow"/>
+          <w:sz w:val="24"/>
+          <w:szCs w:val="24"/>
+        </w:rPr>
+        <w:t xml:space="preserve"> Estas funcionalidades PHP se dividen en diferentes ficheros, donde cada uno realiza una de ellas.</w:t>
+      </w:r>
+    </w:p>
+    <w:p>
+      <w:pPr>
+        <w:rPr>
+          <w:rFonts w:ascii="Arial Narrow" w:hAnsi="Arial Narrow"/>
+          <w:sz w:val="24"/>
+          <w:szCs w:val="24"/>
+        </w:rPr>
+      </w:pPr>
+      <w:r>
+        <w:rPr>
+          <w:rFonts w:ascii="Arial Narrow" w:hAnsi="Arial Narrow"/>
+          <w:sz w:val="24"/>
+          <w:szCs w:val="24"/>
+        </w:rPr>
+        <w:t>MÓDULO</w:t>
+      </w:r>
+      <w:r>
+        <w:rPr>
+          <w:rFonts w:ascii="Arial Narrow" w:hAnsi="Arial Narrow"/>
+          <w:sz w:val="24"/>
+          <w:szCs w:val="24"/>
+        </w:rPr>
+        <w:t>S</w:t>
+      </w:r>
+      <w:r>
+        <w:rPr>
+          <w:rFonts w:ascii="Arial Narrow" w:hAnsi="Arial Narrow"/>
+          <w:sz w:val="24"/>
+          <w:szCs w:val="24"/>
+        </w:rPr>
+        <w:t>:</w:t>
+      </w:r>
+    </w:p>
+    <w:p>
+      <w:pPr>
+        <w:pStyle w:val="ListParagraph"/>
+        <w:numPr>
+          <w:ilvl w:val="0"/>
+          <w:numId w:val="2"/>
+        </w:numPr>
+        <w:rPr>
+          <w:rFonts w:ascii="Arial Narrow" w:hAnsi="Arial Narrow"/>
+          <w:sz w:val="24"/>
+          <w:szCs w:val="24"/>
+        </w:rPr>
+      </w:pPr>
+      <w:proofErr w:type="spellStart"/>
+      <w:r>
+        <w:rPr>
+          <w:rFonts w:ascii="Arial Narrow" w:hAnsi="Arial Narrow"/>
+          <w:sz w:val="24"/>
+          <w:szCs w:val="24"/>
+        </w:rPr>
+        <w:t>Account</w:t>
+      </w:r>
+      <w:proofErr w:type="spellEnd"/>
+      <w:r>
+        <w:rPr>
+          <w:rFonts w:ascii="Arial Narrow" w:hAnsi="Arial Narrow"/>
+          <w:sz w:val="24"/>
+          <w:szCs w:val="24"/>
+        </w:rPr>
+        <w:t>: Se encarga de gestionar todo lo relacionado con los usuarios</w:t>
+      </w:r>
+      <w:r>
+        <w:rPr>
+          <w:rFonts w:ascii="Arial Narrow" w:hAnsi="Arial Narrow"/>
+          <w:sz w:val="24"/>
+          <w:szCs w:val="24"/>
+        </w:rPr>
+        <w:t>, excepto la creación</w:t>
+      </w:r>
+      <w:r>
+        <w:rPr>
+          <w:rFonts w:ascii="Arial Narrow" w:hAnsi="Arial Narrow"/>
+          <w:sz w:val="24"/>
+          <w:szCs w:val="24"/>
+        </w:rPr>
+        <w:t xml:space="preserve">. Desde aquí, se pueden visualizar y modificar los atributos de los usuarios, así como </w:t>
+      </w:r>
+      <w:r>
+        <w:rPr>
+          <w:rFonts w:ascii="Arial Narrow" w:hAnsi="Arial Narrow"/>
+          <w:sz w:val="24"/>
+          <w:szCs w:val="24"/>
+        </w:rPr>
+        <w:t>visualizar sus</w:t>
+      </w:r>
+      <w:r>
+        <w:rPr>
+          <w:rFonts w:ascii="Arial Narrow" w:hAnsi="Arial Narrow"/>
+          <w:sz w:val="24"/>
+          <w:szCs w:val="24"/>
+        </w:rPr>
+        <w:t xml:space="preserve"> pedidos (con sus productos montables),</w:t>
+      </w:r>
+      <w:r>
+        <w:rPr>
+          <w:rFonts w:ascii="Arial Narrow" w:hAnsi="Arial Narrow"/>
+          <w:sz w:val="24"/>
+          <w:szCs w:val="24"/>
+        </w:rPr>
+        <w:t xml:space="preserve"> direcciones y métodos de pago, y acceder a la página que se encarga de modificar</w:t>
+      </w:r>
+      <w:r>
+        <w:rPr>
+          <w:rFonts w:ascii="Arial Narrow" w:hAnsi="Arial Narrow"/>
+          <w:sz w:val="24"/>
+          <w:szCs w:val="24"/>
+        </w:rPr>
+        <w:t xml:space="preserve"> estos dos últimos</w:t>
+      </w:r>
+      <w:r>
+        <w:rPr>
+          <w:rFonts w:ascii="Arial Narrow" w:hAnsi="Arial Narrow"/>
+          <w:sz w:val="24"/>
+          <w:szCs w:val="24"/>
+        </w:rPr>
+        <w:t>. También permite a un usuario borrar su cuenta.</w:t>
+      </w:r>
+    </w:p>
+    <w:p>
+      <w:pPr>
+        <w:pStyle w:val="ListParagraph"/>
+        <w:numPr>
+          <w:ilvl w:val="0"/>
+          <w:numId w:val="2"/>
+        </w:numPr>
+        <w:rPr>
+          <w:rFonts w:ascii="Arial Narrow" w:hAnsi="Arial Narrow"/>
+          <w:sz w:val="24"/>
+          <w:szCs w:val="24"/>
+        </w:rPr>
+      </w:pPr>
+      <w:proofErr w:type="spellStart"/>
+      <w:r>
+        <w:rPr>
+          <w:rFonts w:ascii="Arial Narrow" w:hAnsi="Arial Narrow"/>
+          <w:sz w:val="24"/>
+          <w:szCs w:val="24"/>
+        </w:rPr>
+        <w:t>Addresses</w:t>
+      </w:r>
+      <w:proofErr w:type="spellEnd"/>
+      <w:r>
+        <w:rPr>
+          <w:rFonts w:ascii="Arial Narrow" w:hAnsi="Arial Narrow"/>
+          <w:sz w:val="24"/>
+          <w:szCs w:val="24"/>
+        </w:rPr>
+        <w:t>: Se encarga de gestionar una dirección de un usuario. Mediante este módulo, podemos</w:t>
+      </w:r>
+      <w:r>
+        <w:rPr>
+          <w:rFonts w:ascii="Arial Narrow" w:hAnsi="Arial Narrow"/>
+          <w:sz w:val="24"/>
+          <w:szCs w:val="24"/>
+        </w:rPr>
+        <w:t xml:space="preserve"> crear,</w:t>
+      </w:r>
+      <w:r>
+        <w:rPr>
+          <w:rFonts w:ascii="Arial Narrow" w:hAnsi="Arial Narrow"/>
+          <w:sz w:val="24"/>
+          <w:szCs w:val="24"/>
+        </w:rPr>
+        <w:t xml:space="preserve"> borrar o modificar la dirección que se haya seleccionado en </w:t>
+      </w:r>
+      <w:proofErr w:type="spellStart"/>
+      <w:r>
+        <w:rPr>
+          <w:rFonts w:ascii="Arial Narrow" w:hAnsi="Arial Narrow"/>
+          <w:sz w:val="24"/>
+          <w:szCs w:val="24"/>
+        </w:rPr>
+        <w:t>Account</w:t>
+      </w:r>
+      <w:proofErr w:type="spellEnd"/>
+      <w:r>
+        <w:rPr>
+          <w:rFonts w:ascii="Arial Narrow" w:hAnsi="Arial Narrow"/>
+          <w:sz w:val="24"/>
+          <w:szCs w:val="24"/>
+        </w:rPr>
+        <w:t>. No se pueden modificar o eliminar varias direcciones a la vez.</w:t>
+      </w:r>
+    </w:p>
+    <w:p>
+      <w:pPr>
+        <w:pStyle w:val="ListParagraph"/>
+        <w:numPr>
+          <w:ilvl w:val="0"/>
+          <w:numId w:val="2"/>
+        </w:numPr>
+        <w:rPr>
+          <w:rFonts w:ascii="Arial Narrow" w:hAnsi="Arial Narrow"/>
+          <w:sz w:val="24"/>
+          <w:szCs w:val="24"/>
+        </w:rPr>
+      </w:pPr>
+      <w:proofErr w:type="spellStart"/>
+      <w:r>
+        <w:rPr>
+          <w:rFonts w:ascii="Arial Narrow" w:hAnsi="Arial Narrow"/>
+          <w:sz w:val="24"/>
+          <w:szCs w:val="24"/>
+        </w:rPr>
+        <w:t>PaymentMethods</w:t>
+      </w:r>
+      <w:proofErr w:type="spellEnd"/>
+      <w:r>
+        <w:rPr>
+          <w:rFonts w:ascii="Arial Narrow" w:hAnsi="Arial Narrow"/>
+          <w:sz w:val="24"/>
+          <w:szCs w:val="24"/>
+        </w:rPr>
+        <w:t xml:space="preserve">: Se encarga de gestionar </w:t>
+      </w:r>
+      <w:r>
+        <w:rPr>
+          <w:rFonts w:ascii="Arial Narrow" w:hAnsi="Arial Narrow"/>
+          <w:sz w:val="24"/>
+          <w:szCs w:val="24"/>
+        </w:rPr>
+        <w:t>un método de pago</w:t>
+      </w:r>
+      <w:r>
+        <w:rPr>
+          <w:rFonts w:ascii="Arial Narrow" w:hAnsi="Arial Narrow"/>
+          <w:sz w:val="24"/>
+          <w:szCs w:val="24"/>
+        </w:rPr>
+        <w:t xml:space="preserve"> de un usuario. Mediante este módulo, podemos</w:t>
+      </w:r>
+      <w:r>
+        <w:rPr>
+          <w:rFonts w:ascii="Arial Narrow" w:hAnsi="Arial Narrow"/>
+          <w:sz w:val="24"/>
+          <w:szCs w:val="24"/>
+        </w:rPr>
+        <w:t xml:space="preserve"> crear,</w:t>
+      </w:r>
+      <w:r>
+        <w:rPr>
+          <w:rFonts w:ascii="Arial Narrow" w:hAnsi="Arial Narrow"/>
+          <w:sz w:val="24"/>
+          <w:szCs w:val="24"/>
+        </w:rPr>
+        <w:t xml:space="preserve"> borrar o modificar </w:t>
+      </w:r>
+      <w:r>
+        <w:rPr>
+          <w:rFonts w:ascii="Arial Narrow" w:hAnsi="Arial Narrow"/>
+          <w:sz w:val="24"/>
+          <w:szCs w:val="24"/>
+        </w:rPr>
+        <w:t>el método de pago</w:t>
+      </w:r>
+      <w:r>
+        <w:rPr>
+          <w:rFonts w:ascii="Arial Narrow" w:hAnsi="Arial Narrow"/>
+          <w:sz w:val="24"/>
+          <w:szCs w:val="24"/>
+        </w:rPr>
+        <w:t xml:space="preserve"> que se haya seleccionado en </w:t>
+      </w:r>
+      <w:proofErr w:type="spellStart"/>
+      <w:r>
+        <w:rPr>
+          <w:rFonts w:ascii="Arial Narrow" w:hAnsi="Arial Narrow"/>
+          <w:sz w:val="24"/>
+          <w:szCs w:val="24"/>
+        </w:rPr>
+        <w:t>Account</w:t>
+      </w:r>
+      <w:proofErr w:type="spellEnd"/>
+      <w:r>
+        <w:rPr>
+          <w:rFonts w:ascii="Arial Narrow" w:hAnsi="Arial Narrow"/>
+          <w:sz w:val="24"/>
+          <w:szCs w:val="24"/>
+        </w:rPr>
+        <w:t>.</w:t>
+      </w:r>
+      <w:r>
+        <w:rPr>
+          <w:rFonts w:ascii="Arial Narrow" w:hAnsi="Arial Narrow"/>
+          <w:sz w:val="24"/>
+          <w:szCs w:val="24"/>
+        </w:rPr>
+        <w:t xml:space="preserve"> </w:t>
+      </w:r>
+      <w:r>
+        <w:rPr>
+          <w:rFonts w:ascii="Arial Narrow" w:hAnsi="Arial Narrow"/>
+          <w:sz w:val="24"/>
+          <w:szCs w:val="24"/>
+        </w:rPr>
+        <w:t xml:space="preserve">No se pueden modificar o eliminar </w:t>
+      </w:r>
+      <w:r>
+        <w:rPr>
+          <w:rFonts w:ascii="Arial Narrow" w:hAnsi="Arial Narrow"/>
+          <w:sz w:val="24"/>
+          <w:szCs w:val="24"/>
+        </w:rPr>
+        <w:t>varios métodos de pago a la vez.</w:t>
+      </w:r>
+    </w:p>
+    <w:p>
+      <w:pPr>
+        <w:pStyle w:val="ListParagraph"/>
+        <w:numPr>
+          <w:ilvl w:val="0"/>
+          <w:numId w:val="2"/>
+        </w:numPr>
+        <w:rPr>
+          <w:rFonts w:ascii="Arial Narrow" w:hAnsi="Arial Narrow"/>
+          <w:sz w:val="24"/>
+          <w:szCs w:val="24"/>
+        </w:rPr>
+      </w:pPr>
+      <w:proofErr w:type="spellStart"/>
+      <w:r>
+        <w:rPr>
+          <w:rFonts w:ascii="Arial Narrow" w:hAnsi="Arial Narrow"/>
+          <w:sz w:val="24"/>
+          <w:szCs w:val="24"/>
+        </w:rPr>
+        <w:t>Register</w:t>
+      </w:r>
+      <w:proofErr w:type="spellEnd"/>
+      <w:r>
+        <w:rPr>
+          <w:rFonts w:ascii="Arial Narrow" w:hAnsi="Arial Narrow"/>
+          <w:sz w:val="24"/>
+          <w:szCs w:val="24"/>
+        </w:rPr>
+        <w:t>: Se encarga exclusivamente de la creación de usuarios.</w:t>
+      </w:r>
+    </w:p>
+    <w:p>
+      <w:pPr>
+        <w:pStyle w:val="ListParagraph"/>
+        <w:numPr>
+          <w:ilvl w:val="0"/>
+          <w:numId w:val="2"/>
+        </w:numPr>
+        <w:rPr>
+          <w:rFonts w:ascii="Arial Narrow" w:hAnsi="Arial Narrow"/>
+          <w:sz w:val="24"/>
+          <w:szCs w:val="24"/>
+        </w:rPr>
+      </w:pPr>
+      <w:proofErr w:type="spellStart"/>
+      <w:r>
+        <w:rPr>
+          <w:rFonts w:ascii="Arial Narrow" w:hAnsi="Arial Narrow"/>
+          <w:sz w:val="24"/>
+          <w:szCs w:val="24"/>
+        </w:rPr>
+        <w:t>ManageProduct</w:t>
+      </w:r>
+      <w:proofErr w:type="spellEnd"/>
+      <w:r>
+        <w:rPr>
+          <w:rFonts w:ascii="Arial Narrow" w:hAnsi="Arial Narrow"/>
+          <w:sz w:val="24"/>
+          <w:szCs w:val="24"/>
+        </w:rPr>
+        <w:t xml:space="preserve">: Permite a los usuarios administradores crear, borrar y modificar productos. A este módulo se accede a través de </w:t>
+      </w:r>
+      <w:proofErr w:type="spellStart"/>
+      <w:r>
+        <w:rPr>
+          <w:rFonts w:ascii="Arial Narrow" w:hAnsi="Arial Narrow"/>
+          <w:sz w:val="24"/>
+          <w:szCs w:val="24"/>
+        </w:rPr>
+        <w:t>Account</w:t>
+      </w:r>
+      <w:proofErr w:type="spellEnd"/>
+      <w:r>
+        <w:rPr>
+          <w:rFonts w:ascii="Arial Narrow" w:hAnsi="Arial Narrow"/>
+          <w:sz w:val="24"/>
+          <w:szCs w:val="24"/>
+        </w:rPr>
+        <w:t xml:space="preserve"> con un usuario administrador.</w:t>
+      </w:r>
+    </w:p>
+    <w:p>
+      <w:pPr>
+        <w:pStyle w:val="ListParagraph"/>
+        <w:numPr>
+          <w:ilvl w:val="0"/>
+          <w:numId w:val="2"/>
+        </w:numPr>
+        <w:rPr>
+          <w:rFonts w:ascii="Arial Narrow" w:hAnsi="Arial Narrow"/>
+          <w:sz w:val="24"/>
+          <w:szCs w:val="24"/>
+        </w:rPr>
+      </w:pPr>
+      <w:proofErr w:type="spellStart"/>
+      <w:r>
+        <w:rPr>
+          <w:rFonts w:ascii="Arial Narrow" w:hAnsi="Arial Narrow"/>
+          <w:sz w:val="24"/>
+          <w:szCs w:val="24"/>
+        </w:rPr>
+        <w:t>NewProduct</w:t>
+      </w:r>
+      <w:proofErr w:type="spellEnd"/>
+      <w:r>
+        <w:rPr>
+          <w:rFonts w:ascii="Arial Narrow" w:hAnsi="Arial Narrow"/>
+          <w:sz w:val="24"/>
+          <w:szCs w:val="24"/>
+        </w:rPr>
+        <w:t>: Se encarga de crear productos montables.</w:t>
+      </w:r>
+    </w:p>
+    <w:p>
+      <w:pPr>
+        <w:pStyle w:val="ListParagraph"/>
+        <w:numPr>
+          <w:ilvl w:val="0"/>
+          <w:numId w:val="2"/>
+        </w:numPr>
+        <w:rPr>
+          <w:rFonts w:ascii="Arial Narrow" w:hAnsi="Arial Narrow"/>
+          <w:sz w:val="24"/>
+          <w:szCs w:val="24"/>
+        </w:rPr>
+      </w:pPr>
+      <w:proofErr w:type="spellStart"/>
+      <w:r>
+        <w:rPr>
+          <w:rFonts w:ascii="Arial Narrow" w:hAnsi="Arial Narrow"/>
+          <w:sz w:val="24"/>
+          <w:szCs w:val="24"/>
+        </w:rPr>
+        <w:t>Order</w:t>
+      </w:r>
+      <w:proofErr w:type="spellEnd"/>
+      <w:r>
+        <w:rPr>
+          <w:rFonts w:ascii="Arial Narrow" w:hAnsi="Arial Narrow"/>
+          <w:sz w:val="24"/>
+          <w:szCs w:val="24"/>
+        </w:rPr>
+        <w:t>: Se encarga de crear pedidos con los productos montables completados.</w:t>
+      </w:r>
+    </w:p>
+    <w:p>
+      <w:pPr>
+        <w:pStyle w:val="ListParagraph"/>
+        <w:rPr>
+          <w:rFonts w:ascii="Arial Narrow" w:hAnsi="Arial Narrow"/>
+          <w:sz w:val="24"/>
+          <w:szCs w:val="24"/>
+        </w:rPr>
+      </w:pPr>
     </w:p>
     <w:sectPr>
       <w:pgSz w:w="11906" w:h="16838"/>
@@ -244,8 +892,100 @@
       </w:pPr>
     </w:lvl>
   </w:abstractNum>
+  <w:abstractNum w:abstractNumId="1" w15:restartNumberingAfterBreak="0">
+    <w:nsid w:val="600978EE"/>
+    <w:multiLevelType w:val="hybridMultilevel"/>
+    <w:tmpl w:val="1388C2F4"/>
+    <w:lvl w:ilvl="0" w:tplc="0C0A000F">
+      <w:start w:val="1"/>
+      <w:numFmt w:val="decimal"/>
+      <w:lvlText w:val="%1."/>
+      <w:lvlJc w:val="left"/>
+      <w:pPr>
+        <w:ind w:left="720" w:hanging="360"/>
+      </w:pPr>
+      <w:rPr>
+        <w:rFonts w:hint="default"/>
+      </w:rPr>
+    </w:lvl>
+    <w:lvl w:ilvl="1" w:tplc="0C0A0019" w:tentative="1">
+      <w:start w:val="1"/>
+      <w:numFmt w:val="lowerLetter"/>
+      <w:lvlText w:val="%2."/>
+      <w:lvlJc w:val="left"/>
+      <w:pPr>
+        <w:ind w:left="1440" w:hanging="360"/>
+      </w:pPr>
+    </w:lvl>
+    <w:lvl w:ilvl="2" w:tplc="0C0A001B" w:tentative="1">
+      <w:start w:val="1"/>
+      <w:numFmt w:val="lowerRoman"/>
+      <w:lvlText w:val="%3."/>
+      <w:lvlJc w:val="right"/>
+      <w:pPr>
+        <w:ind w:left="2160" w:hanging="180"/>
+      </w:pPr>
+    </w:lvl>
+    <w:lvl w:ilvl="3" w:tplc="0C0A000F" w:tentative="1">
+      <w:start w:val="1"/>
+      <w:numFmt w:val="decimal"/>
+      <w:lvlText w:val="%4."/>
+      <w:lvlJc w:val="left"/>
+      <w:pPr>
+        <w:ind w:left="2880" w:hanging="360"/>
+      </w:pPr>
+    </w:lvl>
+    <w:lvl w:ilvl="4" w:tplc="0C0A0019" w:tentative="1">
+      <w:start w:val="1"/>
+      <w:numFmt w:val="lowerLetter"/>
+      <w:lvlText w:val="%5."/>
+      <w:lvlJc w:val="left"/>
+      <w:pPr>
+        <w:ind w:left="3600" w:hanging="360"/>
+      </w:pPr>
+    </w:lvl>
+    <w:lvl w:ilvl="5" w:tplc="0C0A001B" w:tentative="1">
+      <w:start w:val="1"/>
+      <w:numFmt w:val="lowerRoman"/>
+      <w:lvlText w:val="%6."/>
+      <w:lvlJc w:val="right"/>
+      <w:pPr>
+        <w:ind w:left="4320" w:hanging="180"/>
+      </w:pPr>
+    </w:lvl>
+    <w:lvl w:ilvl="6" w:tplc="0C0A000F" w:tentative="1">
+      <w:start w:val="1"/>
+      <w:numFmt w:val="decimal"/>
+      <w:lvlText w:val="%7."/>
+      <w:lvlJc w:val="left"/>
+      <w:pPr>
+        <w:ind w:left="5040" w:hanging="360"/>
+      </w:pPr>
+    </w:lvl>
+    <w:lvl w:ilvl="7" w:tplc="0C0A0019" w:tentative="1">
+      <w:start w:val="1"/>
+      <w:numFmt w:val="lowerLetter"/>
+      <w:lvlText w:val="%8."/>
+      <w:lvlJc w:val="left"/>
+      <w:pPr>
+        <w:ind w:left="5760" w:hanging="360"/>
+      </w:pPr>
+    </w:lvl>
+    <w:lvl w:ilvl="8" w:tplc="0C0A001B" w:tentative="1">
+      <w:start w:val="1"/>
+      <w:numFmt w:val="lowerRoman"/>
+      <w:lvlText w:val="%9."/>
+      <w:lvlJc w:val="right"/>
+      <w:pPr>
+        <w:ind w:left="6480" w:hanging="180"/>
+      </w:pPr>
+    </w:lvl>
+  </w:abstractNum>
   <w:num w:numId="1">
     <w:abstractNumId w:val="0"/>
+  </w:num>
+  <w:num w:numId="2">
+    <w:abstractNumId w:val="1"/>
   </w:num>
 </w:numbering>
 </file>

</xml_diff>